<commit_message>
Read the docx file.
</commit_message>
<xml_diff>
--- a/w15prj_KN_REQ_final.docx
+++ b/w15prj_KN_REQ_final.docx
@@ -930,7 +930,7 @@
         </w:rPr>
         <w:t xml:space="preserve">например: </w:t>
       </w:r>
-      <w:hyperlink r:id="rId5" w:history="1">
+      <w:hyperlink r:id="rId6" w:history="1">
         <w:r>
           <w:rPr>
             <w:rStyle w:val="Hyperlink"/>
@@ -1063,7 +1063,7 @@
                     <pic:cNvPicPr/>
                   </pic:nvPicPr>
                   <pic:blipFill>
-                    <a:blip r:embed="rId6"/>
+                    <a:blip r:embed="rId7"/>
                     <a:stretch>
                       <a:fillRect/>
                     </a:stretch>
@@ -1334,7 +1334,7 @@
         </w:rPr>
         <w:t xml:space="preserve">Техните значения могат да бъдат намерени на </w:t>
       </w:r>
-      <w:hyperlink r:id="rId7" w:history="1">
+      <w:hyperlink r:id="rId8" w:history="1">
         <w:r>
           <w:rPr>
             <w:rStyle w:val="Hyperlink"/>
@@ -1536,6 +1536,210 @@
         <w:rPr>
           <w:sz w:val="18"/>
           <w:szCs w:val="18"/>
+        </w:rPr>
+        <w:t xml:space="preserve">Стандартният първи ред за </w:t>
+      </w:r>
+      <w:r>
+        <w:rPr>
+          <w:sz w:val="18"/>
+          <w:szCs w:val="18"/>
+          <w:lang w:val="en-US"/>
+        </w:rPr>
+        <w:t xml:space="preserve">xml </w:t>
+      </w:r>
+      <w:r>
+        <w:rPr>
+          <w:sz w:val="18"/>
+          <w:szCs w:val="18"/>
+        </w:rPr>
+        <w:t xml:space="preserve">и </w:t>
+      </w:r>
+      <w:r>
+        <w:rPr>
+          <w:sz w:val="18"/>
+          <w:szCs w:val="18"/>
+          <w:lang w:val="en-US"/>
+        </w:rPr>
+        <w:t xml:space="preserve">html </w:t>
+      </w:r>
+      <w:r>
+        <w:rPr>
+          <w:sz w:val="18"/>
+          <w:szCs w:val="18"/>
+        </w:rPr>
+        <w:t xml:space="preserve">документ се игнорира. </w:t>
+      </w:r>
+      <w:r>
+        <w:rPr>
+          <w:sz w:val="18"/>
+          <w:szCs w:val="18"/>
+          <w:lang w:val="en-US"/>
+        </w:rPr>
+        <w:t xml:space="preserve">Attribute </w:t>
+      </w:r>
+      <w:r>
+        <w:rPr>
+          <w:sz w:val="18"/>
+          <w:szCs w:val="18"/>
+        </w:rPr>
+        <w:t xml:space="preserve">свойството на конфигурацията оказва да се генерират всички такива атрибути с техните пътища до тях. Засега се поддържа само </w:t>
+      </w:r>
+      <w:r>
+        <w:rPr>
+          <w:sz w:val="18"/>
+          <w:szCs w:val="18"/>
+          <w:lang w:val="en-US"/>
+        </w:rPr>
+        <w:t xml:space="preserve">id </w:t>
+      </w:r>
+      <w:r>
+        <w:rPr>
+          <w:sz w:val="18"/>
+          <w:szCs w:val="18"/>
+        </w:rPr>
+        <w:t xml:space="preserve">и </w:t>
+      </w:r>
+      <w:r>
+        <w:rPr>
+          <w:sz w:val="18"/>
+          <w:szCs w:val="18"/>
+          <w:lang w:val="en-US"/>
+        </w:rPr>
+        <w:t xml:space="preserve">class. </w:t>
+      </w:r>
+      <w:r>
+        <w:rPr>
+          <w:sz w:val="18"/>
+          <w:szCs w:val="18"/>
+        </w:rPr>
+        <w:t xml:space="preserve">Подържат се коментари, като може да се окаже началният и крайният разделител, разделени със спейс от </w:t>
+      </w:r>
+      <w:r>
+        <w:rPr>
+          <w:sz w:val="18"/>
+          <w:szCs w:val="18"/>
+        </w:rPr>
+        <w:t>comment_delim</w:t>
+      </w:r>
+      <w:r>
+        <w:rPr>
+          <w:sz w:val="18"/>
+          <w:szCs w:val="18"/>
+        </w:rPr>
+        <w:t xml:space="preserve"> свойството. Коментарите могат да се включват и изключват от </w:t>
+      </w:r>
+      <w:r>
+        <w:rPr>
+          <w:sz w:val="18"/>
+          <w:szCs w:val="18"/>
+          <w:lang w:val="en-US"/>
+        </w:rPr>
+        <w:t xml:space="preserve">comment </w:t>
+      </w:r>
+      <w:r>
+        <w:rPr>
+          <w:sz w:val="18"/>
+          <w:szCs w:val="18"/>
+        </w:rPr>
+        <w:t xml:space="preserve">атрибута. Кода на заявката и конфигурацията могат да се заредят от </w:t>
+      </w:r>
+      <w:r>
+        <w:rPr>
+          <w:sz w:val="18"/>
+          <w:szCs w:val="18"/>
+          <w:lang w:val="en-US"/>
+        </w:rPr>
+        <w:t xml:space="preserve">url </w:t>
+      </w:r>
+      <w:r>
+        <w:rPr>
+          <w:sz w:val="18"/>
+          <w:szCs w:val="18"/>
+        </w:rPr>
+        <w:t xml:space="preserve">адрес, чрез </w:t>
+      </w:r>
+      <w:r>
+        <w:rPr>
+          <w:sz w:val="18"/>
+          <w:szCs w:val="18"/>
+        </w:rPr>
+        <w:t>config_url</w:t>
+      </w:r>
+      <w:r>
+        <w:rPr>
+          <w:sz w:val="18"/>
+          <w:szCs w:val="18"/>
+        </w:rPr>
+        <w:t xml:space="preserve"> и </w:t>
+      </w:r>
+      <w:r>
+        <w:rPr>
+          <w:sz w:val="18"/>
+          <w:szCs w:val="18"/>
+        </w:rPr>
+        <w:t>data_url</w:t>
+      </w:r>
+      <w:r>
+        <w:rPr>
+          <w:sz w:val="18"/>
+          <w:szCs w:val="18"/>
+        </w:rPr>
+        <w:t xml:space="preserve"> атрибутите. </w:t>
+      </w:r>
+      <w:r>
+        <w:rPr>
+          <w:sz w:val="18"/>
+          <w:szCs w:val="18"/>
+        </w:rPr>
+        <w:t xml:space="preserve">Чрез </w:t>
+      </w:r>
+      <w:r>
+        <w:rPr>
+          <w:sz w:val="18"/>
+          <w:szCs w:val="18"/>
+        </w:rPr>
+        <w:t>ouput_result</w:t>
+      </w:r>
+      <w:r>
+        <w:rPr>
+          <w:sz w:val="18"/>
+          <w:szCs w:val="18"/>
+        </w:rPr>
+        <w:t xml:space="preserve"> може да се избере дали да се генерира резултата на самата страница или да се изпрати на адрес, чрез </w:t>
+      </w:r>
+      <w:r>
+        <w:rPr>
+          <w:sz w:val="18"/>
+          <w:szCs w:val="18"/>
+          <w:lang w:val="en-US"/>
+        </w:rPr>
+        <w:t xml:space="preserve">get </w:t>
+      </w:r>
+      <w:r>
+        <w:rPr>
+          <w:sz w:val="18"/>
+          <w:szCs w:val="18"/>
+        </w:rPr>
+        <w:t xml:space="preserve">заявка. </w:t>
+      </w:r>
+      <w:r>
+        <w:rPr>
+          <w:sz w:val="18"/>
+          <w:szCs w:val="18"/>
+        </w:rPr>
+        <w:t>callback_url</w:t>
+      </w:r>
+      <w:r>
+        <w:rPr>
+          <w:sz w:val="18"/>
+          <w:szCs w:val="18"/>
+        </w:rPr>
+        <w:t xml:space="preserve"> оказва на кой адрес да се изпрати съответната заявка. </w:t>
+      </w:r>
+      <w:r>
+        <w:rPr>
+          <w:sz w:val="18"/>
+          <w:szCs w:val="18"/>
           <w:lang w:val="en-US"/>
         </w:rPr>
         <w:t xml:space="preserve">Login </w:t>
@@ -1606,6 +1810,7 @@
           <w:szCs w:val="18"/>
           <w:lang w:val="en-US"/>
         </w:rPr>
+        <w:lastRenderedPageBreak/>
         <w:drawing>
           <wp:inline distT="0" distB="0" distL="0" distR="0" wp14:anchorId="1B5B2D39" wp14:editId="0036C679">
             <wp:extent cx="5760720" cy="2799080"/>
@@ -1622,7 +1827,7 @@
                     <pic:cNvPicPr/>
                   </pic:nvPicPr>
                   <pic:blipFill>
-                    <a:blip r:embed="rId8"/>
+                    <a:blip r:embed="rId9"/>
                     <a:stretch>
                       <a:fillRect/>
                     </a:stretch>
@@ -1722,15 +1927,7 @@
           <w:sz w:val="18"/>
           <w:szCs w:val="18"/>
         </w:rPr>
-        <w:t xml:space="preserve">бутона на съответният </w:t>
-      </w:r>
-      <w:r>
-        <w:rPr>
-          <w:sz w:val="18"/>
-          <w:szCs w:val="18"/>
-        </w:rPr>
-        <w:lastRenderedPageBreak/>
-        <w:t>ред</w:t>
+        <w:t>бутона на съответният ред</w:t>
       </w:r>
       <w:r>
         <w:rPr>
@@ -1791,7 +1988,7 @@
                     <pic:cNvPicPr/>
                   </pic:nvPicPr>
                   <pic:blipFill>
-                    <a:blip r:embed="rId9"/>
+                    <a:blip r:embed="rId10"/>
                     <a:stretch>
                       <a:fillRect/>
                     </a:stretch>
@@ -1858,6 +2055,7 @@
     </w:p>
     <w:p>
       <w:r>
+        <w:lastRenderedPageBreak/>
         <w:t xml:space="preserve">  &lt;header id="hea" class="p1 p2" z="5" d="5" j="12" x="3" y="4"&gt;</w:t>
       </w:r>
     </w:p>
@@ -1913,7 +2111,6 @@
     </w:p>
     <w:p>
       <w:r>
-        <w:lastRenderedPageBreak/>
         <w:t xml:space="preserve">  lmap</w:t>
       </w:r>
     </w:p>
@@ -1968,6 +2165,7 @@
           <w:sz w:val="22"/>
           <w:szCs w:val="22"/>
         </w:rPr>
+        <w:lastRenderedPageBreak/>
         <w:t xml:space="preserve">8. </w:t>
       </w:r>
       <w:r>
@@ -2475,7 +2673,6 @@
           <w:sz w:val="18"/>
           <w:szCs w:val="18"/>
         </w:rPr>
-        <w:lastRenderedPageBreak/>
         <w:t xml:space="preserve">Как да ползвам </w:t>
       </w:r>
       <w:r>
@@ -3941,4 +4138,16 @@
   <a:objectDefaults/>
   <a:extraClrSchemeLst/>
 </a:theme>
+</file>
+
+<file path=customXml/item1.xml><?xml version="1.0" encoding="utf-8"?>
+<b:Sources xmlns:b="http://schemas.openxmlformats.org/officeDocument/2006/bibliography" xmlns="http://schemas.openxmlformats.org/officeDocument/2006/bibliography" SelectedStyle="\APASixthEditionOfficeOnline.xsl" StyleName="APA" Version="6"/>
+</file>
+
+<file path=customXml/itemProps1.xml><?xml version="1.0" encoding="utf-8"?>
+<ds:datastoreItem xmlns:ds="http://schemas.openxmlformats.org/officeDocument/2006/customXml" ds:itemID="{B231A887-5DF1-477C-84B1-3A41FD9AC01C}">
+  <ds:schemaRefs>
+    <ds:schemaRef ds:uri="http://schemas.openxmlformats.org/officeDocument/2006/bibliography"/>
+  </ds:schemaRefs>
+</ds:datastoreItem>
 </file>
</xml_diff>